<commit_message>
Report updated to include program used.
</commit_message>
<xml_diff>
--- a/PA4/Report.docx
+++ b/PA4/Report.docx
@@ -22,16 +22,40 @@
     <w:p>
       <w:pPr>
         <w:pStyle w:val="Standard"/>
+        <w:rPr>
+          <w:rFonts w:hint="eastAsia"/>
+        </w:rPr>
       </w:pPr>
       <w:r>
-        <w:t>Below is the table containing our findings. All measurements are in seconds, and the data was obtained with a blur radius of 10.</w:t>
+        <w:t>Below is the table containing our findings. All measurements are in seconds</w:t>
+      </w:r>
+      <w:r>
+        <w:t xml:space="preserve">, taken using the program `time` and </w:t>
+      </w:r>
+      <w:r>
+        <w:t>recording</w:t>
       </w:r>
       <w:bookmarkStart w:id="0" w:name="_GoBack"/>
       <w:bookmarkEnd w:id="0"/>
+      <w:r>
+        <w:t xml:space="preserve"> the real time</w:t>
+      </w:r>
+      <w:r>
+        <w:t xml:space="preserve"> elapsed</w:t>
+      </w:r>
+      <w:r>
+        <w:t>. T</w:t>
+      </w:r>
+      <w:r>
+        <w:t>he data was obtained with a blur radius of 10.</w:t>
+      </w:r>
     </w:p>
     <w:p>
       <w:pPr>
         <w:pStyle w:val="Standard"/>
+        <w:rPr>
+          <w:rFonts w:hint="eastAsia"/>
+        </w:rPr>
       </w:pPr>
     </w:p>
     <w:p>
@@ -44,12 +68,12 @@
     </w:p>
     <w:tbl>
       <w:tblPr>
-        <w:tblW w:w="6796" w:type="dxa"/>
+        <w:tblW w:w="6886" w:type="dxa"/>
         <w:jc w:val="center"/>
         <w:tblLook w:val="04A0" w:firstRow="1" w:lastRow="0" w:firstColumn="1" w:lastColumn="0" w:noHBand="0" w:noVBand="1"/>
       </w:tblPr>
       <w:tblGrid>
-        <w:gridCol w:w="1280"/>
+        <w:gridCol w:w="1370"/>
         <w:gridCol w:w="1379"/>
         <w:gridCol w:w="1379"/>
         <w:gridCol w:w="1379"/>
@@ -62,7 +86,7 @@
         </w:trPr>
         <w:tc>
           <w:tcPr>
-            <w:tcW w:w="1280" w:type="dxa"/>
+            <w:tcW w:w="1370" w:type="dxa"/>
             <w:shd w:val="clear" w:color="auto" w:fill="auto"/>
             <w:noWrap/>
             <w:vAlign w:val="bottom"/>
@@ -183,7 +207,7 @@
         </w:trPr>
         <w:tc>
           <w:tcPr>
-            <w:tcW w:w="1280" w:type="dxa"/>
+            <w:tcW w:w="1370" w:type="dxa"/>
             <w:tcBorders>
               <w:bottom w:val="single" w:sz="4" w:space="0" w:color="auto"/>
               <w:right w:val="single" w:sz="4" w:space="0" w:color="auto"/>
@@ -257,7 +281,7 @@
         </w:trPr>
         <w:tc>
           <w:tcPr>
-            <w:tcW w:w="1280" w:type="dxa"/>
+            <w:tcW w:w="1370" w:type="dxa"/>
             <w:tcBorders>
               <w:top w:val="single" w:sz="4" w:space="0" w:color="auto"/>
               <w:left w:val="single" w:sz="4" w:space="0" w:color="auto"/>
@@ -488,7 +512,7 @@
         </w:trPr>
         <w:tc>
           <w:tcPr>
-            <w:tcW w:w="1280" w:type="dxa"/>
+            <w:tcW w:w="1370" w:type="dxa"/>
             <w:tcBorders>
               <w:top w:val="single" w:sz="4" w:space="0" w:color="auto"/>
               <w:left w:val="single" w:sz="4" w:space="0" w:color="auto"/>
@@ -704,7 +728,7 @@
         </w:trPr>
         <w:tc>
           <w:tcPr>
-            <w:tcW w:w="1280" w:type="dxa"/>
+            <w:tcW w:w="1370" w:type="dxa"/>
             <w:tcBorders>
               <w:top w:val="single" w:sz="4" w:space="0" w:color="auto"/>
               <w:left w:val="single" w:sz="4" w:space="0" w:color="auto"/>
@@ -920,7 +944,7 @@
         </w:trPr>
         <w:tc>
           <w:tcPr>
-            <w:tcW w:w="1280" w:type="dxa"/>
+            <w:tcW w:w="1370" w:type="dxa"/>
             <w:tcBorders>
               <w:top w:val="single" w:sz="4" w:space="0" w:color="auto"/>
               <w:left w:val="single" w:sz="4" w:space="0" w:color="auto"/>
@@ -1136,7 +1160,7 @@
         </w:trPr>
         <w:tc>
           <w:tcPr>
-            <w:tcW w:w="1280" w:type="dxa"/>
+            <w:tcW w:w="1370" w:type="dxa"/>
             <w:tcBorders>
               <w:top w:val="single" w:sz="4" w:space="0" w:color="auto"/>
               <w:left w:val="single" w:sz="4" w:space="0" w:color="auto"/>
@@ -1352,7 +1376,7 @@
         </w:trPr>
         <w:tc>
           <w:tcPr>
-            <w:tcW w:w="1280" w:type="dxa"/>
+            <w:tcW w:w="1370" w:type="dxa"/>
             <w:tcBorders>
               <w:top w:val="single" w:sz="4" w:space="0" w:color="auto"/>
               <w:left w:val="single" w:sz="4" w:space="0" w:color="auto"/>
@@ -1568,7 +1592,7 @@
         </w:trPr>
         <w:tc>
           <w:tcPr>
-            <w:tcW w:w="1280" w:type="dxa"/>
+            <w:tcW w:w="1370" w:type="dxa"/>
             <w:tcBorders>
               <w:top w:val="single" w:sz="4" w:space="0" w:color="auto"/>
               <w:left w:val="single" w:sz="4" w:space="0" w:color="auto"/>
@@ -1784,7 +1808,7 @@
         </w:trPr>
         <w:tc>
           <w:tcPr>
-            <w:tcW w:w="1280" w:type="dxa"/>
+            <w:tcW w:w="1370" w:type="dxa"/>
             <w:tcBorders>
               <w:top w:val="single" w:sz="4" w:space="0" w:color="auto"/>
               <w:left w:val="single" w:sz="4" w:space="0" w:color="auto"/>
@@ -2000,7 +2024,7 @@
         </w:trPr>
         <w:tc>
           <w:tcPr>
-            <w:tcW w:w="1280" w:type="dxa"/>
+            <w:tcW w:w="1370" w:type="dxa"/>
             <w:tcBorders>
               <w:top w:val="single" w:sz="4" w:space="0" w:color="auto"/>
               <w:left w:val="nil"/>
@@ -2153,7 +2177,7 @@
         </w:trPr>
         <w:tc>
           <w:tcPr>
-            <w:tcW w:w="1280" w:type="dxa"/>
+            <w:tcW w:w="1370" w:type="dxa"/>
             <w:tcBorders>
               <w:top w:val="nil"/>
               <w:left w:val="nil"/>
@@ -2304,7 +2328,7 @@
         </w:trPr>
         <w:tc>
           <w:tcPr>
-            <w:tcW w:w="1280" w:type="dxa"/>
+            <w:tcW w:w="1370" w:type="dxa"/>
             <w:tcBorders>
               <w:top w:val="nil"/>
               <w:left w:val="nil"/>
@@ -2473,7 +2497,7 @@
         </w:trPr>
         <w:tc>
           <w:tcPr>
-            <w:tcW w:w="1280" w:type="dxa"/>
+            <w:tcW w:w="1370" w:type="dxa"/>
             <w:tcBorders>
               <w:bottom w:val="single" w:sz="4" w:space="0" w:color="auto"/>
               <w:right w:val="single" w:sz="4" w:space="0" w:color="auto"/>
@@ -2549,7 +2573,7 @@
         </w:trPr>
         <w:tc>
           <w:tcPr>
-            <w:tcW w:w="1280" w:type="dxa"/>
+            <w:tcW w:w="1370" w:type="dxa"/>
             <w:tcBorders>
               <w:top w:val="single" w:sz="4" w:space="0" w:color="auto"/>
               <w:left w:val="single" w:sz="4" w:space="0" w:color="auto"/>
@@ -2780,7 +2804,7 @@
         </w:trPr>
         <w:tc>
           <w:tcPr>
-            <w:tcW w:w="1280" w:type="dxa"/>
+            <w:tcW w:w="1370" w:type="dxa"/>
             <w:tcBorders>
               <w:top w:val="single" w:sz="4" w:space="0" w:color="auto"/>
               <w:left w:val="single" w:sz="4" w:space="0" w:color="auto"/>
@@ -2996,7 +3020,7 @@
         </w:trPr>
         <w:tc>
           <w:tcPr>
-            <w:tcW w:w="1280" w:type="dxa"/>
+            <w:tcW w:w="1370" w:type="dxa"/>
             <w:tcBorders>
               <w:top w:val="single" w:sz="4" w:space="0" w:color="auto"/>
               <w:left w:val="single" w:sz="4" w:space="0" w:color="auto"/>
@@ -3212,7 +3236,7 @@
         </w:trPr>
         <w:tc>
           <w:tcPr>
-            <w:tcW w:w="1280" w:type="dxa"/>
+            <w:tcW w:w="1370" w:type="dxa"/>
             <w:tcBorders>
               <w:top w:val="single" w:sz="4" w:space="0" w:color="auto"/>
               <w:left w:val="single" w:sz="4" w:space="0" w:color="auto"/>
@@ -3428,7 +3452,7 @@
         </w:trPr>
         <w:tc>
           <w:tcPr>
-            <w:tcW w:w="1280" w:type="dxa"/>
+            <w:tcW w:w="1370" w:type="dxa"/>
             <w:tcBorders>
               <w:top w:val="single" w:sz="4" w:space="0" w:color="auto"/>
               <w:left w:val="single" w:sz="4" w:space="0" w:color="auto"/>
@@ -3644,7 +3668,7 @@
         </w:trPr>
         <w:tc>
           <w:tcPr>
-            <w:tcW w:w="1280" w:type="dxa"/>
+            <w:tcW w:w="1370" w:type="dxa"/>
             <w:tcBorders>
               <w:top w:val="single" w:sz="4" w:space="0" w:color="auto"/>
               <w:left w:val="single" w:sz="4" w:space="0" w:color="auto"/>
@@ -3860,7 +3884,7 @@
         </w:trPr>
         <w:tc>
           <w:tcPr>
-            <w:tcW w:w="1280" w:type="dxa"/>
+            <w:tcW w:w="1370" w:type="dxa"/>
             <w:tcBorders>
               <w:top w:val="single" w:sz="4" w:space="0" w:color="auto"/>
               <w:left w:val="single" w:sz="4" w:space="0" w:color="auto"/>
@@ -4076,7 +4100,7 @@
         </w:trPr>
         <w:tc>
           <w:tcPr>
-            <w:tcW w:w="1280" w:type="dxa"/>
+            <w:tcW w:w="1370" w:type="dxa"/>
             <w:tcBorders>
               <w:top w:val="single" w:sz="4" w:space="0" w:color="auto"/>
               <w:left w:val="single" w:sz="4" w:space="0" w:color="auto"/>
@@ -4292,7 +4316,7 @@
         </w:trPr>
         <w:tc>
           <w:tcPr>
-            <w:tcW w:w="1280" w:type="dxa"/>
+            <w:tcW w:w="1370" w:type="dxa"/>
             <w:tcBorders>
               <w:top w:val="single" w:sz="4" w:space="0" w:color="auto"/>
               <w:left w:val="nil"/>
@@ -4445,7 +4469,7 @@
         </w:trPr>
         <w:tc>
           <w:tcPr>
-            <w:tcW w:w="1280" w:type="dxa"/>
+            <w:tcW w:w="1370" w:type="dxa"/>
             <w:tcBorders>
               <w:top w:val="nil"/>
               <w:left w:val="nil"/>
@@ -4596,7 +4620,7 @@
         </w:trPr>
         <w:tc>
           <w:tcPr>
-            <w:tcW w:w="1280" w:type="dxa"/>
+            <w:tcW w:w="1370" w:type="dxa"/>
             <w:tcBorders>
               <w:top w:val="nil"/>
               <w:left w:val="nil"/>
@@ -4747,7 +4771,7 @@
         </w:trPr>
         <w:tc>
           <w:tcPr>
-            <w:tcW w:w="1280" w:type="dxa"/>
+            <w:tcW w:w="1370" w:type="dxa"/>
             <w:tcBorders>
               <w:top w:val="nil"/>
               <w:left w:val="nil"/>
@@ -4916,7 +4940,7 @@
         </w:trPr>
         <w:tc>
           <w:tcPr>
-            <w:tcW w:w="1280" w:type="dxa"/>
+            <w:tcW w:w="1370" w:type="dxa"/>
             <w:tcBorders>
               <w:bottom w:val="single" w:sz="4" w:space="0" w:color="auto"/>
               <w:right w:val="single" w:sz="4" w:space="0" w:color="auto"/>
@@ -4992,7 +5016,7 @@
         </w:trPr>
         <w:tc>
           <w:tcPr>
-            <w:tcW w:w="1280" w:type="dxa"/>
+            <w:tcW w:w="1370" w:type="dxa"/>
             <w:tcBorders>
               <w:top w:val="single" w:sz="4" w:space="0" w:color="auto"/>
               <w:left w:val="single" w:sz="4" w:space="0" w:color="auto"/>
@@ -5223,7 +5247,7 @@
         </w:trPr>
         <w:tc>
           <w:tcPr>
-            <w:tcW w:w="1280" w:type="dxa"/>
+            <w:tcW w:w="1370" w:type="dxa"/>
             <w:tcBorders>
               <w:top w:val="single" w:sz="4" w:space="0" w:color="auto"/>
               <w:left w:val="single" w:sz="4" w:space="0" w:color="auto"/>
@@ -5439,7 +5463,7 @@
         </w:trPr>
         <w:tc>
           <w:tcPr>
-            <w:tcW w:w="1280" w:type="dxa"/>
+            <w:tcW w:w="1370" w:type="dxa"/>
             <w:tcBorders>
               <w:top w:val="single" w:sz="4" w:space="0" w:color="auto"/>
               <w:left w:val="single" w:sz="4" w:space="0" w:color="auto"/>
@@ -5655,7 +5679,7 @@
         </w:trPr>
         <w:tc>
           <w:tcPr>
-            <w:tcW w:w="1280" w:type="dxa"/>
+            <w:tcW w:w="1370" w:type="dxa"/>
             <w:tcBorders>
               <w:top w:val="single" w:sz="4" w:space="0" w:color="auto"/>
               <w:left w:val="single" w:sz="4" w:space="0" w:color="auto"/>
@@ -5871,7 +5895,7 @@
         </w:trPr>
         <w:tc>
           <w:tcPr>
-            <w:tcW w:w="1280" w:type="dxa"/>
+            <w:tcW w:w="1370" w:type="dxa"/>
             <w:tcBorders>
               <w:top w:val="single" w:sz="4" w:space="0" w:color="auto"/>
               <w:left w:val="single" w:sz="4" w:space="0" w:color="auto"/>
@@ -6087,7 +6111,7 @@
         </w:trPr>
         <w:tc>
           <w:tcPr>
-            <w:tcW w:w="1280" w:type="dxa"/>
+            <w:tcW w:w="1370" w:type="dxa"/>
             <w:tcBorders>
               <w:top w:val="single" w:sz="4" w:space="0" w:color="auto"/>
               <w:left w:val="single" w:sz="4" w:space="0" w:color="auto"/>
@@ -6303,7 +6327,7 @@
         </w:trPr>
         <w:tc>
           <w:tcPr>
-            <w:tcW w:w="1280" w:type="dxa"/>
+            <w:tcW w:w="1370" w:type="dxa"/>
             <w:tcBorders>
               <w:top w:val="single" w:sz="4" w:space="0" w:color="auto"/>
               <w:left w:val="single" w:sz="4" w:space="0" w:color="auto"/>
@@ -6519,7 +6543,7 @@
         </w:trPr>
         <w:tc>
           <w:tcPr>
-            <w:tcW w:w="1280" w:type="dxa"/>
+            <w:tcW w:w="1370" w:type="dxa"/>
             <w:tcBorders>
               <w:top w:val="single" w:sz="4" w:space="0" w:color="auto"/>
               <w:left w:val="single" w:sz="4" w:space="0" w:color="auto"/>
@@ -6773,13 +6797,7 @@
         </w:rPr>
       </w:pPr>
       <w:r>
-        <w:t xml:space="preserve">From the data it can be seen that </w:t>
-      </w:r>
-      <w:r>
-        <w:t>performance improves as the number of processes increases, although, the speedup effect becomes more diminished as each new processor gets added. Efficiency decreases as the number of processors increases for an image. (This means the program is not strong</w:t>
-      </w:r>
-      <w:r>
-        <w:t>ly scalable).</w:t>
+        <w:t>From the data it can be seen that performance improves as the number of processes increases, although, the speedup effect becomes more diminished as each new processor gets added. Efficiency decreases as the number of processors increases for an image. (This means the program is not strongly scalable).</w:t>
       </w:r>
     </w:p>
     <w:p>
@@ -6825,10 +6843,7 @@
         </w:rPr>
       </w:pPr>
       <w:r>
-        <w:t>The data points for 16 processors and the 2880x</w:t>
-      </w:r>
-      <w:r>
-        <w:t>2560 and 3840x2160 resolutions were unusually high.</w:t>
+        <w:t>The data points for 16 processors and the 2880x2560 and 3840x2160 resolutions were unusually high.</w:t>
       </w:r>
     </w:p>
     <w:p>
@@ -6851,25 +6866,15 @@
         </w:rPr>
       </w:pPr>
       <w:r>
-        <w:t xml:space="preserve">The program is not weakly </w:t>
-      </w:r>
-      <w:proofErr w:type="spellStart"/>
-      <w:r>
-        <w:t>scaleable</w:t>
-      </w:r>
-      <w:proofErr w:type="spellEnd"/>
-      <w:r>
-        <w:t xml:space="preserve"> because the efficiency doesn’t hold constant when the problem size increases at the same rate as the number of processes. (For example the efficiency between a 1920x10</w:t>
-      </w:r>
-      <w:r>
-        <w:t>80 image and 2 processors to 2560x1600 and 4 processors.)</w:t>
+        <w:t>The program is not weakly scaleable because the efficiency doesn’t hold constant when the problem size increases at the same rate as the number of processes. (For example the efficiency between a 1920x1080 image and 2 processors to 2560x1600 and 4 processors.)</w:t>
       </w:r>
     </w:p>
     <w:sectPr>
       <w:headerReference w:type="default" r:id="rId6"/>
       <w:pgSz w:w="12240" w:h="15840"/>
-      <w:pgMar w:top="1134" w:right="1134" w:bottom="1134" w:left="1134" w:header="720" w:footer="720" w:gutter="0"/>
+      <w:pgMar w:top="1440" w:right="1800" w:bottom="1440" w:left="1800" w:header="720" w:footer="720" w:gutter="0"/>
       <w:cols w:space="720"/>
+      <w:docGrid w:linePitch="326"/>
     </w:sectPr>
   </w:body>
 </w:document>
@@ -6953,13 +6958,8 @@
     </w:r>
     <w:r>
       <w:tab/>
-      <w:t xml:space="preserve">Don Pham - </w:t>
+      <w:t>Don Pham - phamd</w:t>
     </w:r>
-    <w:proofErr w:type="spellStart"/>
-    <w:r>
-      <w:t>phamd</w:t>
-    </w:r>
-    <w:proofErr w:type="spellEnd"/>
   </w:p>
   <w:p>
     <w:pPr>

</xml_diff>